<commit_message>
Mostly finish interface spec
</commit_message>
<xml_diff>
--- a/Models/Interface Specification.docx
+++ b/Models/Interface Specification.docx
@@ -14,6 +14,17 @@
     <w:p>
       <w:r>
         <w:t>This document contains descriptions for all front-facing interface functions</w:t>
+      </w:r>
+      <w:r>
+        <w:t xml:space="preserve">. Note that functions used solely by the </w:t>
+      </w:r>
+      <w:proofErr w:type="gramStart"/>
+      <w:r>
+        <w:t>back-end</w:t>
+      </w:r>
+      <w:proofErr w:type="gramEnd"/>
+      <w:r>
+        <w:t xml:space="preserve"> aren’t included.</w:t>
       </w:r>
     </w:p>
     <w:p>
@@ -188,7 +199,16 @@
     </w:p>
     <w:p>
       <w:r>
-        <w:t>Data types used by the back-end.</w:t>
+        <w:t xml:space="preserve">Data types used by the </w:t>
+      </w:r>
+      <w:r>
+        <w:t>back end</w:t>
+      </w:r>
+      <w:r>
+        <w:t>.</w:t>
+      </w:r>
+      <w:r>
+        <w:t xml:space="preserve"> Use structs not classes to pass by copy.</w:t>
       </w:r>
     </w:p>
     <w:tbl>
@@ -380,13 +400,84 @@
                 <w:rStyle w:val="Code"/>
               </w:rPr>
             </w:pPr>
+            <w:r>
+              <w:rPr>
+                <w:rStyle w:val="Code"/>
+              </w:rPr>
+              <w:t>MidiCoord</w:t>
+            </w:r>
           </w:p>
         </w:tc>
         <w:tc>
           <w:tcPr>
             <w:tcW w:w="7229" w:type="dxa"/>
           </w:tcPr>
-          <w:p/>
+          <w:p>
+            <w:r>
+              <w:t>Position in a phrase or project (x (</w:t>
+            </w:r>
+            <w:r>
+              <w:rPr>
+                <w:rStyle w:val="Code"/>
+              </w:rPr>
+              <w:t>MidiPos</w:t>
+            </w:r>
+            <w:r>
+              <w:t>) and y (int) coordinates)</w:t>
+            </w:r>
+          </w:p>
+        </w:tc>
+        <w:tc>
+          <w:tcPr>
+            <w:tcW w:w="7371" w:type="dxa"/>
+          </w:tcPr>
+          <w:p>
+            <w:r>
+              <w:t>Selection points, trim points</w:t>
+            </w:r>
+          </w:p>
+        </w:tc>
+      </w:tr>
+      <w:tr>
+        <w:trPr>
+          <w:trHeight w:val="411"/>
+        </w:trPr>
+        <w:tc>
+          <w:tcPr>
+            <w:tcW w:w="3111" w:type="dxa"/>
+          </w:tcPr>
+          <w:p>
+            <w:pPr>
+              <w:rPr>
+                <w:rStyle w:val="Code"/>
+              </w:rPr>
+            </w:pPr>
+            <w:r>
+              <w:rPr>
+                <w:rStyle w:val="Code"/>
+              </w:rPr>
+              <w:t>MidiBox</w:t>
+            </w:r>
+          </w:p>
+        </w:tc>
+        <w:tc>
+          <w:tcPr>
+            <w:tcW w:w="7229" w:type="dxa"/>
+          </w:tcPr>
+          <w:p>
+            <w:r>
+              <w:t xml:space="preserve">Position and size of a phrase (contains 2 </w:t>
+            </w:r>
+            <w:r>
+              <w:rPr>
+                <w:rStyle w:val="Code"/>
+              </w:rPr>
+              <w:t>MidiCoord</w:t>
+            </w:r>
+            <w:r>
+              <w:t xml:space="preserve"> structs)</w:t>
+            </w:r>
+          </w:p>
         </w:tc>
         <w:tc>
           <w:tcPr>
@@ -407,7 +498,223 @@
     </w:p>
     <w:p>
       <w:pPr>
-        <w:pStyle w:val="Heading2"/>
+        <w:pStyle w:val="Heading2Code"/>
+      </w:pPr>
+      <w:r>
+        <w:t>Settings</w:t>
+      </w:r>
+    </w:p>
+    <w:p>
+      <w:r>
+        <w:t>Contains the program’s settings</w:t>
+      </w:r>
+    </w:p>
+    <w:tbl>
+      <w:tblPr>
+        <w:tblStyle w:val="TableGrid"/>
+        <w:tblW w:w="0" w:type="auto"/>
+        <w:tblLook w:val="04A0" w:firstRow="1" w:lastRow="0" w:firstColumn="1" w:lastColumn="0" w:noHBand="0" w:noVBand="1"/>
+      </w:tblPr>
+      <w:tblGrid>
+        <w:gridCol w:w="1673"/>
+        <w:gridCol w:w="2038"/>
+        <w:gridCol w:w="1933"/>
+        <w:gridCol w:w="1474"/>
+        <w:gridCol w:w="1898"/>
+      </w:tblGrid>
+      <w:tr>
+        <w:trPr>
+          <w:trHeight w:val="545"/>
+        </w:trPr>
+        <w:tc>
+          <w:tcPr>
+            <w:tcW w:w="2544" w:type="dxa"/>
+          </w:tcPr>
+          <w:p>
+            <w:pPr>
+              <w:rPr>
+                <w:rStyle w:val="Strong"/>
+                <w:sz w:val="36"/>
+                <w:szCs w:val="36"/>
+              </w:rPr>
+            </w:pPr>
+            <w:r>
+              <w:rPr>
+                <w:rStyle w:val="Strong"/>
+                <w:sz w:val="36"/>
+                <w:szCs w:val="36"/>
+              </w:rPr>
+              <w:t>Function</w:t>
+            </w:r>
+          </w:p>
+        </w:tc>
+        <w:tc>
+          <w:tcPr>
+            <w:tcW w:w="4528" w:type="dxa"/>
+          </w:tcPr>
+          <w:p>
+            <w:pPr>
+              <w:rPr>
+                <w:rStyle w:val="Strong"/>
+                <w:sz w:val="36"/>
+                <w:szCs w:val="36"/>
+              </w:rPr>
+            </w:pPr>
+            <w:r>
+              <w:rPr>
+                <w:rStyle w:val="Strong"/>
+                <w:sz w:val="36"/>
+                <w:szCs w:val="36"/>
+              </w:rPr>
+              <w:t>Description</w:t>
+            </w:r>
+          </w:p>
+        </w:tc>
+        <w:tc>
+          <w:tcPr>
+            <w:tcW w:w="3536" w:type="dxa"/>
+          </w:tcPr>
+          <w:p>
+            <w:pPr>
+              <w:rPr>
+                <w:rStyle w:val="Strong"/>
+                <w:sz w:val="36"/>
+                <w:szCs w:val="36"/>
+              </w:rPr>
+            </w:pPr>
+            <w:r>
+              <w:rPr>
+                <w:rStyle w:val="Strong"/>
+                <w:sz w:val="36"/>
+                <w:szCs w:val="36"/>
+              </w:rPr>
+              <w:t>Arguments</w:t>
+            </w:r>
+          </w:p>
+        </w:tc>
+        <w:tc>
+          <w:tcPr>
+            <w:tcW w:w="3536" w:type="dxa"/>
+          </w:tcPr>
+          <w:p>
+            <w:pPr>
+              <w:rPr>
+                <w:rStyle w:val="Strong"/>
+                <w:sz w:val="36"/>
+                <w:szCs w:val="36"/>
+              </w:rPr>
+            </w:pPr>
+            <w:r>
+              <w:rPr>
+                <w:rStyle w:val="Strong"/>
+                <w:sz w:val="36"/>
+                <w:szCs w:val="36"/>
+              </w:rPr>
+              <w:t>Returns</w:t>
+            </w:r>
+          </w:p>
+        </w:tc>
+        <w:tc>
+          <w:tcPr>
+            <w:tcW w:w="3538" w:type="dxa"/>
+          </w:tcPr>
+          <w:p>
+            <w:pPr>
+              <w:rPr>
+                <w:rStyle w:val="Strong"/>
+                <w:sz w:val="36"/>
+                <w:szCs w:val="36"/>
+              </w:rPr>
+            </w:pPr>
+            <w:r>
+              <w:rPr>
+                <w:rStyle w:val="Strong"/>
+                <w:sz w:val="36"/>
+                <w:szCs w:val="36"/>
+              </w:rPr>
+              <w:t>Exceptions</w:t>
+            </w:r>
+          </w:p>
+        </w:tc>
+      </w:tr>
+      <w:tr>
+        <w:trPr>
+          <w:trHeight w:val="1061"/>
+        </w:trPr>
+        <w:tc>
+          <w:tcPr>
+            <w:tcW w:w="2544" w:type="dxa"/>
+          </w:tcPr>
+          <w:p>
+            <w:pPr>
+              <w:rPr>
+                <w:rStyle w:val="Code"/>
+              </w:rPr>
+            </w:pPr>
+            <w:r>
+              <w:rPr>
+                <w:rStyle w:val="Code"/>
+              </w:rPr>
+              <w:t>saveProject</w:t>
+            </w:r>
+          </w:p>
+        </w:tc>
+        <w:tc>
+          <w:tcPr>
+            <w:tcW w:w="4528" w:type="dxa"/>
+          </w:tcPr>
+          <w:p>
+            <w:r>
+              <w:t>Saves a project (if it has been changed)</w:t>
+            </w:r>
+          </w:p>
+        </w:tc>
+        <w:tc>
+          <w:tcPr>
+            <w:tcW w:w="3536" w:type="dxa"/>
+          </w:tcPr>
+          <w:p>
+            <w:r>
+              <w:t>(none)</w:t>
+            </w:r>
+          </w:p>
+        </w:tc>
+        <w:tc>
+          <w:tcPr>
+            <w:tcW w:w="3536" w:type="dxa"/>
+          </w:tcPr>
+          <w:p>
+            <w:r>
+              <w:t>(none)</w:t>
+            </w:r>
+          </w:p>
+        </w:tc>
+        <w:tc>
+          <w:tcPr>
+            <w:tcW w:w="3538" w:type="dxa"/>
+          </w:tcPr>
+          <w:p>
+            <w:r>
+              <w:rPr>
+                <w:rStyle w:val="Code"/>
+              </w:rPr>
+              <w:t>IOError</w:t>
+            </w:r>
+            <w:r>
+              <w:rPr>
+                <w:rFonts w:eastAsiaTheme="minorEastAsia"/>
+              </w:rPr>
+              <w:t>: error saving project file</w:t>
+            </w:r>
+          </w:p>
+        </w:tc>
+      </w:tr>
+    </w:tbl>
+    <w:p/>
+    <w:p/>
+    <w:p>
+      <w:pPr>
+        <w:pStyle w:val="Heading2Code"/>
       </w:pPr>
       <w:r>
         <w:t>Projects</w:t>
@@ -1113,7 +1420,7 @@
     <w:p/>
     <w:p>
       <w:pPr>
-        <w:pStyle w:val="Heading2"/>
+        <w:pStyle w:val="Heading2Code"/>
       </w:pPr>
       <w:r>
         <w:t>Project</w:t>
@@ -1438,7 +1745,7 @@
     <w:p/>
     <w:p>
       <w:pPr>
-        <w:pStyle w:val="Heading2"/>
+        <w:pStyle w:val="Heading2Code"/>
       </w:pPr>
       <w:r>
         <w:t>Details</w:t>
@@ -1446,7 +1753,10 @@
     </w:p>
     <w:p>
       <w:r>
-        <w:t>Methods related to a project’s details</w:t>
+        <w:t>Properties</w:t>
+      </w:r>
+      <w:r>
+        <w:t xml:space="preserve"> related to a project’s details</w:t>
       </w:r>
     </w:p>
     <w:tbl>
@@ -1456,11 +1766,11 @@
         <w:tblLook w:val="04A0" w:firstRow="1" w:lastRow="0" w:firstColumn="1" w:lastColumn="0" w:noHBand="0" w:noVBand="1"/>
       </w:tblPr>
       <w:tblGrid>
-        <w:gridCol w:w="1575"/>
-        <w:gridCol w:w="2069"/>
-        <w:gridCol w:w="1953"/>
-        <w:gridCol w:w="1500"/>
-        <w:gridCol w:w="1919"/>
+        <w:gridCol w:w="2021"/>
+        <w:gridCol w:w="1927"/>
+        <w:gridCol w:w="1861"/>
+        <w:gridCol w:w="1382"/>
+        <w:gridCol w:w="1825"/>
       </w:tblGrid>
       <w:tr>
         <w:trPr>
@@ -1588,11 +1898,15 @@
           <w:p>
             <w:pPr>
               <w:rPr>
-                <w:rStyle w:val="Strong"/>
-                <w:b w:val="0"/>
-                <w:bCs w:val="0"/>
-              </w:rPr>
-            </w:pPr>
+                <w:rStyle w:val="Code"/>
+              </w:rPr>
+            </w:pPr>
+            <w:r>
+              <w:rPr>
+                <w:rStyle w:val="Code"/>
+              </w:rPr>
+              <w:t>Name</w:t>
+            </w:r>
           </w:p>
         </w:tc>
         <w:tc>
@@ -1607,6 +1921,22 @@
                 <w:bCs w:val="0"/>
               </w:rPr>
             </w:pPr>
+            <w:r>
+              <w:rPr>
+                <w:rStyle w:val="Strong"/>
+                <w:b w:val="0"/>
+                <w:bCs w:val="0"/>
+              </w:rPr>
+              <w:t>Name of the project</w:t>
+            </w:r>
+            <w:r>
+              <w:rPr>
+                <w:rStyle w:val="Strong"/>
+                <w:b w:val="0"/>
+                <w:bCs w:val="0"/>
+              </w:rPr>
+              <w:t xml:space="preserve"> (str)</w:t>
+            </w:r>
           </w:p>
         </w:tc>
         <w:tc>
@@ -1617,8 +1947,8 @@
             <w:pPr>
               <w:rPr>
                 <w:rStyle w:val="Strong"/>
-                <w:b w:val="0"/>
-                <w:bCs w:val="0"/>
+                <w:sz w:val="36"/>
+                <w:szCs w:val="36"/>
               </w:rPr>
             </w:pPr>
           </w:p>
@@ -1631,10 +1961,406 @@
             <w:pPr>
               <w:rPr>
                 <w:rStyle w:val="Strong"/>
-                <w:b w:val="0"/>
-                <w:bCs w:val="0"/>
-              </w:rPr>
-            </w:pPr>
+                <w:sz w:val="36"/>
+                <w:szCs w:val="36"/>
+              </w:rPr>
+            </w:pPr>
+          </w:p>
+        </w:tc>
+        <w:tc>
+          <w:tcPr>
+            <w:tcW w:w="3538" w:type="dxa"/>
+          </w:tcPr>
+          <w:p>
+            <w:pPr>
+              <w:rPr>
+                <w:rStyle w:val="Strong"/>
+                <w:sz w:val="36"/>
+                <w:szCs w:val="36"/>
+              </w:rPr>
+            </w:pPr>
+          </w:p>
+        </w:tc>
+      </w:tr>
+      <w:tr>
+        <w:trPr>
+          <w:trHeight w:val="545"/>
+        </w:trPr>
+        <w:tc>
+          <w:tcPr>
+            <w:tcW w:w="2544" w:type="dxa"/>
+          </w:tcPr>
+          <w:p>
+            <w:pPr>
+              <w:rPr>
+                <w:rStyle w:val="Code"/>
+              </w:rPr>
+            </w:pPr>
+            <w:r>
+              <w:rPr>
+                <w:rStyle w:val="Code"/>
+              </w:rPr>
+              <w:t>Author</w:t>
+            </w:r>
+          </w:p>
+        </w:tc>
+        <w:tc>
+          <w:tcPr>
+            <w:tcW w:w="4528" w:type="dxa"/>
+          </w:tcPr>
+          <w:p>
+            <w:pPr>
+              <w:rPr>
+                <w:rStyle w:val="Strong"/>
+                <w:b w:val="0"/>
+                <w:bCs w:val="0"/>
+              </w:rPr>
+            </w:pPr>
+            <w:r>
+              <w:rPr>
+                <w:rStyle w:val="Strong"/>
+                <w:b w:val="0"/>
+                <w:bCs w:val="0"/>
+              </w:rPr>
+              <w:t>Author of the project</w:t>
+            </w:r>
+            <w:r>
+              <w:rPr>
+                <w:rStyle w:val="Strong"/>
+                <w:b w:val="0"/>
+                <w:bCs w:val="0"/>
+              </w:rPr>
+              <w:t xml:space="preserve"> (str)</w:t>
+            </w:r>
+          </w:p>
+        </w:tc>
+        <w:tc>
+          <w:tcPr>
+            <w:tcW w:w="3536" w:type="dxa"/>
+          </w:tcPr>
+          <w:p>
+            <w:pPr>
+              <w:rPr>
+                <w:rStyle w:val="Strong"/>
+                <w:b w:val="0"/>
+                <w:bCs w:val="0"/>
+              </w:rPr>
+            </w:pPr>
+          </w:p>
+        </w:tc>
+        <w:tc>
+          <w:tcPr>
+            <w:tcW w:w="3536" w:type="dxa"/>
+          </w:tcPr>
+          <w:p>
+            <w:pPr>
+              <w:rPr>
+                <w:rStyle w:val="Strong"/>
+                <w:b w:val="0"/>
+                <w:bCs w:val="0"/>
+              </w:rPr>
+            </w:pPr>
+          </w:p>
+        </w:tc>
+        <w:tc>
+          <w:tcPr>
+            <w:tcW w:w="3538" w:type="dxa"/>
+          </w:tcPr>
+          <w:p>
+            <w:pPr>
+              <w:rPr>
+                <w:rStyle w:val="Strong"/>
+                <w:b w:val="0"/>
+                <w:bCs w:val="0"/>
+              </w:rPr>
+            </w:pPr>
+          </w:p>
+        </w:tc>
+      </w:tr>
+      <w:tr>
+        <w:trPr>
+          <w:trHeight w:val="545"/>
+        </w:trPr>
+        <w:tc>
+          <w:tcPr>
+            <w:tcW w:w="2544" w:type="dxa"/>
+          </w:tcPr>
+          <w:p>
+            <w:pPr>
+              <w:rPr>
+                <w:rStyle w:val="Code"/>
+              </w:rPr>
+            </w:pPr>
+            <w:r>
+              <w:rPr>
+                <w:rStyle w:val="Code"/>
+              </w:rPr>
+              <w:t>Description</w:t>
+            </w:r>
+          </w:p>
+        </w:tc>
+        <w:tc>
+          <w:tcPr>
+            <w:tcW w:w="4528" w:type="dxa"/>
+          </w:tcPr>
+          <w:p>
+            <w:pPr>
+              <w:rPr>
+                <w:rStyle w:val="Strong"/>
+                <w:b w:val="0"/>
+                <w:bCs w:val="0"/>
+              </w:rPr>
+            </w:pPr>
+            <w:r>
+              <w:rPr>
+                <w:rStyle w:val="Strong"/>
+                <w:b w:val="0"/>
+                <w:bCs w:val="0"/>
+              </w:rPr>
+              <w:t>Description of the project (str)</w:t>
+            </w:r>
+          </w:p>
+        </w:tc>
+        <w:tc>
+          <w:tcPr>
+            <w:tcW w:w="3536" w:type="dxa"/>
+          </w:tcPr>
+          <w:p>
+            <w:pPr>
+              <w:rPr>
+                <w:rStyle w:val="Strong"/>
+                <w:b w:val="0"/>
+                <w:bCs w:val="0"/>
+              </w:rPr>
+            </w:pPr>
+          </w:p>
+        </w:tc>
+        <w:tc>
+          <w:tcPr>
+            <w:tcW w:w="3536" w:type="dxa"/>
+          </w:tcPr>
+          <w:p>
+            <w:pPr>
+              <w:rPr>
+                <w:rStyle w:val="Strong"/>
+                <w:b w:val="0"/>
+                <w:bCs w:val="0"/>
+              </w:rPr>
+            </w:pPr>
+          </w:p>
+        </w:tc>
+        <w:tc>
+          <w:tcPr>
+            <w:tcW w:w="3538" w:type="dxa"/>
+          </w:tcPr>
+          <w:p>
+            <w:pPr>
+              <w:rPr>
+                <w:rStyle w:val="Strong"/>
+                <w:b w:val="0"/>
+                <w:bCs w:val="0"/>
+              </w:rPr>
+            </w:pPr>
+          </w:p>
+        </w:tc>
+      </w:tr>
+      <w:tr>
+        <w:trPr>
+          <w:trHeight w:val="545"/>
+        </w:trPr>
+        <w:tc>
+          <w:tcPr>
+            <w:tcW w:w="2544" w:type="dxa"/>
+          </w:tcPr>
+          <w:p>
+            <w:pPr>
+              <w:rPr>
+                <w:rStyle w:val="Code"/>
+              </w:rPr>
+            </w:pPr>
+            <w:r>
+              <w:rPr>
+                <w:rStyle w:val="Code"/>
+              </w:rPr>
+              <w:t>Copyright</w:t>
+            </w:r>
+          </w:p>
+        </w:tc>
+        <w:tc>
+          <w:tcPr>
+            <w:tcW w:w="4528" w:type="dxa"/>
+          </w:tcPr>
+          <w:p>
+            <w:pPr>
+              <w:rPr>
+                <w:rStyle w:val="Strong"/>
+                <w:b w:val="0"/>
+                <w:bCs w:val="0"/>
+              </w:rPr>
+            </w:pPr>
+            <w:r>
+              <w:rPr>
+                <w:rStyle w:val="Strong"/>
+                <w:b w:val="0"/>
+                <w:bCs w:val="0"/>
+              </w:rPr>
+              <w:t>Copyright information (str)</w:t>
+            </w:r>
+          </w:p>
+        </w:tc>
+        <w:tc>
+          <w:tcPr>
+            <w:tcW w:w="3536" w:type="dxa"/>
+          </w:tcPr>
+          <w:p>
+            <w:pPr>
+              <w:rPr>
+                <w:rStyle w:val="Strong"/>
+                <w:b w:val="0"/>
+                <w:bCs w:val="0"/>
+              </w:rPr>
+            </w:pPr>
+          </w:p>
+        </w:tc>
+        <w:tc>
+          <w:tcPr>
+            <w:tcW w:w="3536" w:type="dxa"/>
+          </w:tcPr>
+          <w:p>
+            <w:pPr>
+              <w:rPr>
+                <w:rStyle w:val="Strong"/>
+                <w:b w:val="0"/>
+                <w:bCs w:val="0"/>
+              </w:rPr>
+            </w:pPr>
+          </w:p>
+        </w:tc>
+        <w:tc>
+          <w:tcPr>
+            <w:tcW w:w="3538" w:type="dxa"/>
+          </w:tcPr>
+          <w:p>
+            <w:pPr>
+              <w:rPr>
+                <w:rStyle w:val="Strong"/>
+                <w:b w:val="0"/>
+                <w:bCs w:val="0"/>
+              </w:rPr>
+            </w:pPr>
+          </w:p>
+        </w:tc>
+      </w:tr>
+      <w:tr>
+        <w:trPr>
+          <w:trHeight w:val="545"/>
+        </w:trPr>
+        <w:tc>
+          <w:tcPr>
+            <w:tcW w:w="2544" w:type="dxa"/>
+          </w:tcPr>
+          <w:p>
+            <w:pPr>
+              <w:rPr>
+                <w:rStyle w:val="Code"/>
+              </w:rPr>
+            </w:pPr>
+            <w:r>
+              <w:rPr>
+                <w:rStyle w:val="Code"/>
+              </w:rPr>
+              <w:t>getWorkingTime</w:t>
+            </w:r>
+          </w:p>
+        </w:tc>
+        <w:tc>
+          <w:tcPr>
+            <w:tcW w:w="4528" w:type="dxa"/>
+          </w:tcPr>
+          <w:p>
+            <w:pPr>
+              <w:rPr>
+                <w:rStyle w:val="Strong"/>
+                <w:b w:val="0"/>
+                <w:bCs w:val="0"/>
+              </w:rPr>
+            </w:pPr>
+            <w:r>
+              <w:rPr>
+                <w:rStyle w:val="Strong"/>
+                <w:b w:val="0"/>
+                <w:bCs w:val="0"/>
+              </w:rPr>
+              <w:t>Return</w:t>
+            </w:r>
+            <w:r>
+              <w:rPr>
+                <w:rStyle w:val="Strong"/>
+                <w:b w:val="0"/>
+                <w:bCs w:val="0"/>
+              </w:rPr>
+              <w:t>s the total time spent working on the project.</w:t>
+            </w:r>
+          </w:p>
+        </w:tc>
+        <w:tc>
+          <w:tcPr>
+            <w:tcW w:w="3536" w:type="dxa"/>
+          </w:tcPr>
+          <w:p>
+            <w:pPr>
+              <w:rPr>
+                <w:rStyle w:val="Strong"/>
+                <w:b w:val="0"/>
+                <w:bCs w:val="0"/>
+              </w:rPr>
+            </w:pPr>
+            <w:r>
+              <w:rPr>
+                <w:rStyle w:val="Strong"/>
+                <w:b w:val="0"/>
+                <w:bCs w:val="0"/>
+              </w:rPr>
+              <w:t>(none)</w:t>
+            </w:r>
+          </w:p>
+        </w:tc>
+        <w:tc>
+          <w:tcPr>
+            <w:tcW w:w="3536" w:type="dxa"/>
+          </w:tcPr>
+          <w:p>
+            <w:pPr>
+              <w:rPr>
+                <w:rStyle w:val="Strong"/>
+                <w:b w:val="0"/>
+                <w:bCs w:val="0"/>
+              </w:rPr>
+            </w:pPr>
+            <w:r>
+              <w:rPr>
+                <w:rStyle w:val="Strong"/>
+                <w:b w:val="0"/>
+                <w:bCs w:val="0"/>
+              </w:rPr>
+              <w:t>(</w:t>
+            </w:r>
+            <w:proofErr w:type="spellStart"/>
+            <w:r>
+              <w:rPr>
+                <w:rStyle w:val="Code"/>
+              </w:rPr>
+              <w:t>TimeDiff</w:t>
+            </w:r>
+            <w:proofErr w:type="spellEnd"/>
+            <w:r>
+              <w:rPr>
+                <w:rStyle w:val="Strong"/>
+                <w:b w:val="0"/>
+                <w:bCs w:val="0"/>
+              </w:rPr>
+              <w:t>) working time</w:t>
+            </w:r>
           </w:p>
         </w:tc>
         <w:tc>
@@ -1656,7 +2382,7 @@
     <w:p/>
     <w:p>
       <w:pPr>
-        <w:pStyle w:val="Heading2"/>
+        <w:pStyle w:val="Heading2Code"/>
       </w:pPr>
       <w:r>
         <w:t>History</w:t>
@@ -1774,7 +2500,7 @@
         </w:tc>
         <w:tc>
           <w:tcPr>
-            <w:tcW w:w="3538" w:type="dxa"/>
+            <w:tcW w:w="3758" w:type="dxa"/>
           </w:tcPr>
           <w:p>
             <w:pPr>
@@ -1861,7 +2587,7 @@
         </w:tc>
         <w:tc>
           <w:tcPr>
-            <w:tcW w:w="3538" w:type="dxa"/>
+            <w:tcW w:w="3758" w:type="dxa"/>
           </w:tcPr>
           <w:p>
             <w:pPr>
@@ -1947,7 +2673,7 @@
         </w:tc>
         <w:tc>
           <w:tcPr>
-            <w:tcW w:w="3538" w:type="dxa"/>
+            <w:tcW w:w="3758" w:type="dxa"/>
           </w:tcPr>
           <w:p>
             <w:pPr>
@@ -1987,7 +2713,13 @@
               <w:rPr>
                 <w:rStyle w:val="Code"/>
               </w:rPr>
-              <w:t>setUndoPos</w:t>
+              <w:t>U</w:t>
+            </w:r>
+            <w:r>
+              <w:rPr>
+                <w:rStyle w:val="Code"/>
+              </w:rPr>
+              <w:t>ndoPos</w:t>
             </w:r>
           </w:p>
         </w:tc>
@@ -2009,7 +2741,21 @@
                 <w:b w:val="0"/>
                 <w:bCs w:val="0"/>
               </w:rPr>
-              <w:t>Set position in undo history</w:t>
+              <w:t>G</w:t>
+            </w:r>
+            <w:r>
+              <w:rPr>
+                <w:rStyle w:val="Strong"/>
+              </w:rPr>
+              <w:t>et or s</w:t>
+            </w:r>
+            <w:r>
+              <w:rPr>
+                <w:rStyle w:val="Strong"/>
+                <w:b w:val="0"/>
+                <w:bCs w:val="0"/>
+              </w:rPr>
+              <w:t>et position in undo history</w:t>
             </w:r>
           </w:p>
         </w:tc>
@@ -2043,7 +2789,7 @@
         </w:tc>
         <w:tc>
           <w:tcPr>
-            <w:tcW w:w="3538" w:type="dxa"/>
+            <w:tcW w:w="3758" w:type="dxa"/>
           </w:tcPr>
           <w:p>
             <w:pPr>
@@ -2077,7 +2823,7 @@
     <w:p/>
     <w:p>
       <w:pPr>
-        <w:pStyle w:val="Heading2"/>
+        <w:pStyle w:val="Heading2Code"/>
       </w:pPr>
       <w:r>
         <w:t>Phrases</w:t>
@@ -2095,6 +2841,9 @@
       </w:r>
       <w:r>
         <w:t>management</w:t>
+      </w:r>
+      <w:r>
+        <w:t xml:space="preserve"> in a project</w:t>
       </w:r>
     </w:p>
     <w:tbl>
@@ -2913,7 +3662,7 @@
     <w:p/>
     <w:p>
       <w:pPr>
-        <w:pStyle w:val="Heading2"/>
+        <w:pStyle w:val="Heading2Code"/>
       </w:pPr>
       <w:r>
         <w:t>Phrase</w:t>
@@ -2921,7 +3670,13 @@
     </w:p>
     <w:p>
       <w:r>
-        <w:t>Methods relating to a single phrase object</w:t>
+        <w:t>Methods</w:t>
+      </w:r>
+      <w:r>
+        <w:t xml:space="preserve"> and properties</w:t>
+      </w:r>
+      <w:r>
+        <w:t xml:space="preserve"> relating to a single phrase object</w:t>
       </w:r>
     </w:p>
     <w:tbl>
@@ -2931,11 +3686,11 @@
         <w:tblLook w:val="04A0" w:firstRow="1" w:lastRow="0" w:firstColumn="1" w:lastColumn="0" w:noHBand="0" w:noVBand="1"/>
       </w:tblPr>
       <w:tblGrid>
-        <w:gridCol w:w="1738"/>
-        <w:gridCol w:w="1901"/>
-        <w:gridCol w:w="1836"/>
-        <w:gridCol w:w="1617"/>
-        <w:gridCol w:w="1924"/>
+        <w:gridCol w:w="1533"/>
+        <w:gridCol w:w="1963"/>
+        <w:gridCol w:w="1884"/>
+        <w:gridCol w:w="1664"/>
+        <w:gridCol w:w="1972"/>
       </w:tblGrid>
       <w:tr>
         <w:trPr>
@@ -3065,7 +3820,7 @@
               <w:rPr>
                 <w:rStyle w:val="Code"/>
               </w:rPr>
-              <w:t>renamePhrase</w:t>
+              <w:t>Name</w:t>
             </w:r>
           </w:p>
         </w:tc>
@@ -3074,13 +3829,19 @@
             <w:tcW w:w="4524" w:type="dxa"/>
           </w:tcPr>
           <w:p>
-            <w:r>
-              <w:rPr>
-                <w:rStyle w:val="Strong"/>
-                <w:b w:val="0"/>
-                <w:bCs w:val="0"/>
-              </w:rPr>
-              <w:t>Renames a phrase</w:t>
+            <w:pPr>
+              <w:rPr>
+                <w:b/>
+                <w:bCs/>
+              </w:rPr>
+            </w:pPr>
+            <w:r>
+              <w:rPr>
+                <w:rStyle w:val="Strong"/>
+                <w:b w:val="0"/>
+                <w:bCs w:val="0"/>
+              </w:rPr>
+              <w:t>Get or set the name of the phrase</w:t>
             </w:r>
           </w:p>
         </w:tc>
@@ -3090,7 +3851,60 @@
           </w:tcPr>
           <w:p>
             <w:r>
-              <w:t xml:space="preserve">(str) </w:t>
+              <w:t>(str)</w:t>
+            </w:r>
+          </w:p>
+        </w:tc>
+        <w:tc>
+          <w:tcPr>
+            <w:tcW w:w="3533" w:type="dxa"/>
+          </w:tcPr>
+          <w:p>
+            <w:pPr>
+              <w:rPr>
+                <w:b/>
+                <w:bCs/>
+              </w:rPr>
+            </w:pPr>
+            <w:r>
+              <w:rPr>
+                <w:rStyle w:val="Strong"/>
+                <w:b w:val="0"/>
+                <w:bCs w:val="0"/>
+              </w:rPr>
+              <w:t>(</w:t>
+            </w:r>
+            <w:r>
+              <w:rPr>
+                <w:rStyle w:val="Strong"/>
+                <w:b w:val="0"/>
+                <w:bCs w:val="0"/>
+              </w:rPr>
+              <w:t>str</w:t>
+            </w:r>
+            <w:r>
+              <w:rPr>
+                <w:rStyle w:val="Strong"/>
+                <w:b w:val="0"/>
+                <w:bCs w:val="0"/>
+              </w:rPr>
+              <w:t>)</w:t>
+            </w:r>
+          </w:p>
+        </w:tc>
+        <w:tc>
+          <w:tcPr>
+            <w:tcW w:w="3534" w:type="dxa"/>
+          </w:tcPr>
+          <w:p>
+            <w:r>
+              <w:rPr>
+                <w:rStyle w:val="Code"/>
+              </w:rPr>
+              <w:t>ArgumentError</w:t>
+            </w:r>
+            <w:r>
+              <w:t xml:space="preserve">: </w:t>
             </w:r>
             <w:r>
               <w:rPr>
@@ -3098,6 +3912,80 @@
               </w:rPr>
               <w:t>newName</w:t>
             </w:r>
+            <w:r>
+              <w:t xml:space="preserve"> is empty</w:t>
+            </w:r>
+          </w:p>
+        </w:tc>
+      </w:tr>
+      <w:tr>
+        <w:trPr>
+          <w:trHeight w:val="447"/>
+        </w:trPr>
+        <w:tc>
+          <w:tcPr>
+            <w:tcW w:w="2536" w:type="dxa"/>
+          </w:tcPr>
+          <w:p>
+            <w:pPr>
+              <w:rPr>
+                <w:rStyle w:val="Code"/>
+              </w:rPr>
+            </w:pPr>
+            <w:r>
+              <w:rPr>
+                <w:rStyle w:val="Code"/>
+              </w:rPr>
+              <w:t>previewImg</w:t>
+            </w:r>
+          </w:p>
+        </w:tc>
+        <w:tc>
+          <w:tcPr>
+            <w:tcW w:w="4524" w:type="dxa"/>
+          </w:tcPr>
+          <w:p>
+            <w:pPr>
+              <w:rPr>
+                <w:rStyle w:val="Strong"/>
+                <w:b w:val="0"/>
+                <w:bCs w:val="0"/>
+              </w:rPr>
+            </w:pPr>
+            <w:r>
+              <w:rPr>
+                <w:rStyle w:val="Strong"/>
+                <w:b w:val="0"/>
+                <w:bCs w:val="0"/>
+              </w:rPr>
+              <w:t>Returns the</w:t>
+            </w:r>
+            <w:r>
+              <w:rPr>
+                <w:rStyle w:val="Strong"/>
+                <w:b w:val="0"/>
+                <w:bCs w:val="0"/>
+              </w:rPr>
+              <w:t xml:space="preserve"> file address of the preview image</w:t>
+            </w:r>
+            <w:r>
+              <w:rPr>
+                <w:rStyle w:val="Strong"/>
+                <w:b w:val="0"/>
+                <w:bCs w:val="0"/>
+              </w:rPr>
+              <w:t xml:space="preserve"> (file location based on hash of file)</w:t>
+            </w:r>
+          </w:p>
+        </w:tc>
+        <w:tc>
+          <w:tcPr>
+            <w:tcW w:w="3534" w:type="dxa"/>
+          </w:tcPr>
+          <w:p>
+            <w:r>
+              <w:t>(none)</w:t>
+            </w:r>
           </w:p>
         </w:tc>
         <w:tc>
@@ -3105,13 +3993,34 @@
             <w:tcW w:w="3533" w:type="dxa"/>
           </w:tcPr>
           <w:p>
-            <w:r>
-              <w:rPr>
-                <w:rStyle w:val="Strong"/>
-                <w:b w:val="0"/>
-                <w:bCs w:val="0"/>
-              </w:rPr>
-              <w:t>(none)</w:t>
+            <w:pPr>
+              <w:rPr>
+                <w:rStyle w:val="Strong"/>
+                <w:b w:val="0"/>
+                <w:bCs w:val="0"/>
+              </w:rPr>
+            </w:pPr>
+            <w:r>
+              <w:rPr>
+                <w:rStyle w:val="Strong"/>
+                <w:b w:val="0"/>
+                <w:bCs w:val="0"/>
+              </w:rPr>
+              <w:t>(str)</w:t>
+            </w:r>
+            <w:r>
+              <w:rPr>
+                <w:rStyle w:val="Strong"/>
+                <w:b w:val="0"/>
+                <w:bCs w:val="0"/>
+              </w:rPr>
+              <w:t xml:space="preserve"> </w:t>
+            </w:r>
+            <w:r>
+              <w:rPr>
+                <w:rStyle w:val="Strong"/>
+              </w:rPr>
+              <w:t>file address</w:t>
             </w:r>
           </w:p>
         </w:tc>
@@ -3120,24 +4029,11 @@
             <w:tcW w:w="3534" w:type="dxa"/>
           </w:tcPr>
           <w:p>
-            <w:r>
-              <w:rPr>
-                <w:rStyle w:val="Code"/>
-              </w:rPr>
-              <w:t>ArgumentError</w:t>
-            </w:r>
-            <w:r>
-              <w:t xml:space="preserve">: </w:t>
-            </w:r>
-            <w:r>
-              <w:rPr>
-                <w:rStyle w:val="Code"/>
-              </w:rPr>
-              <w:t>newName</w:t>
-            </w:r>
-            <w:r>
-              <w:t xml:space="preserve"> is empty</w:t>
-            </w:r>
+            <w:pPr>
+              <w:rPr>
+                <w:rStyle w:val="Code"/>
+              </w:rPr>
+            </w:pPr>
           </w:p>
         </w:tc>
       </w:tr>
@@ -3191,14 +4087,12 @@
             <w:r>
               <w:t>(</w:t>
             </w:r>
-            <w:proofErr w:type="spellStart"/>
             <w:r>
               <w:rPr>
                 <w:rStyle w:val="Code"/>
               </w:rPr>
               <w:t>MidiLength</w:t>
             </w:r>
-            <w:proofErr w:type="spellEnd"/>
             <w:r>
               <w:t>) length</w:t>
             </w:r>
@@ -3268,6 +4162,840 @@
             <w:tcW w:w="3534" w:type="dxa"/>
           </w:tcPr>
           <w:p/>
+        </w:tc>
+      </w:tr>
+      <w:tr>
+        <w:trPr>
+          <w:trHeight w:val="447"/>
+        </w:trPr>
+        <w:tc>
+          <w:tcPr>
+            <w:tcW w:w="2536" w:type="dxa"/>
+          </w:tcPr>
+          <w:p>
+            <w:pPr>
+              <w:rPr>
+                <w:rStyle w:val="Code"/>
+              </w:rPr>
+            </w:pPr>
+            <w:r>
+              <w:rPr>
+                <w:rStyle w:val="Code"/>
+              </w:rPr>
+              <w:t>File</w:t>
+            </w:r>
+          </w:p>
+        </w:tc>
+        <w:tc>
+          <w:tcPr>
+            <w:tcW w:w="4524" w:type="dxa"/>
+          </w:tcPr>
+          <w:p>
+            <w:r>
+              <w:t>Get or set the address of the MIDI file associated with the phrase</w:t>
+            </w:r>
+          </w:p>
+        </w:tc>
+        <w:tc>
+          <w:tcPr>
+            <w:tcW w:w="7067" w:type="dxa"/>
+            <w:gridSpan w:val="2"/>
+          </w:tcPr>
+          <w:p>
+            <w:r>
+              <w:t>(str) file address</w:t>
+            </w:r>
+          </w:p>
+        </w:tc>
+        <w:tc>
+          <w:tcPr>
+            <w:tcW w:w="3534" w:type="dxa"/>
+          </w:tcPr>
+          <w:p/>
+        </w:tc>
+      </w:tr>
+      <w:tr>
+        <w:trPr>
+          <w:trHeight w:val="447"/>
+        </w:trPr>
+        <w:tc>
+          <w:tcPr>
+            <w:tcW w:w="2536" w:type="dxa"/>
+          </w:tcPr>
+          <w:p>
+            <w:pPr>
+              <w:rPr>
+                <w:rStyle w:val="Code"/>
+              </w:rPr>
+            </w:pPr>
+            <w:r>
+              <w:rPr>
+                <w:rStyle w:val="Code"/>
+              </w:rPr>
+              <w:t>Loaded</w:t>
+            </w:r>
+            <w:r>
+              <w:t xml:space="preserve"> (</w:t>
+            </w:r>
+            <w:r>
+              <w:rPr>
+                <w:rStyle w:val="Code"/>
+              </w:rPr>
+              <w:t>get</w:t>
+            </w:r>
+            <w:r>
+              <w:t xml:space="preserve">, </w:t>
+            </w:r>
+            <w:r>
+              <w:rPr>
+                <w:rStyle w:val="Code"/>
+              </w:rPr>
+              <w:t>set</w:t>
+            </w:r>
+            <w:r>
+              <w:t>)</w:t>
+            </w:r>
+          </w:p>
+        </w:tc>
+        <w:tc>
+          <w:tcPr>
+            <w:tcW w:w="4524" w:type="dxa"/>
+          </w:tcPr>
+          <w:p>
+            <w:r>
+              <w:t>Whether the phrase is loaded into memory for MIDI playback</w:t>
+            </w:r>
+          </w:p>
+        </w:tc>
+        <w:tc>
+          <w:tcPr>
+            <w:tcW w:w="7067" w:type="dxa"/>
+            <w:gridSpan w:val="2"/>
+          </w:tcPr>
+          <w:p>
+            <w:r>
+              <w:t>(bool)</w:t>
+            </w:r>
+          </w:p>
+        </w:tc>
+        <w:tc>
+          <w:tcPr>
+            <w:tcW w:w="3534" w:type="dxa"/>
+          </w:tcPr>
+          <w:p/>
+        </w:tc>
+      </w:tr>
+      <w:tr>
+        <w:trPr>
+          <w:trHeight w:val="447"/>
+        </w:trPr>
+        <w:tc>
+          <w:tcPr>
+            <w:tcW w:w="2536" w:type="dxa"/>
+          </w:tcPr>
+          <w:p>
+            <w:pPr>
+              <w:rPr>
+                <w:rStyle w:val="Code"/>
+              </w:rPr>
+            </w:pPr>
+            <w:r>
+              <w:rPr>
+                <w:rStyle w:val="Code"/>
+              </w:rPr>
+              <w:t>Muted</w:t>
+            </w:r>
+            <w:r>
+              <w:t xml:space="preserve"> </w:t>
+            </w:r>
+            <w:r>
+              <w:t>(</w:t>
+            </w:r>
+            <w:r>
+              <w:rPr>
+                <w:rStyle w:val="Code"/>
+              </w:rPr>
+              <w:t>get</w:t>
+            </w:r>
+            <w:r>
+              <w:t xml:space="preserve">, </w:t>
+            </w:r>
+            <w:r>
+              <w:rPr>
+                <w:rStyle w:val="Code"/>
+              </w:rPr>
+              <w:t>set</w:t>
+            </w:r>
+            <w:r>
+              <w:t>)</w:t>
+            </w:r>
+          </w:p>
+        </w:tc>
+        <w:tc>
+          <w:tcPr>
+            <w:tcW w:w="4524" w:type="dxa"/>
+          </w:tcPr>
+          <w:p>
+            <w:r>
+              <w:t>Whether the phrase will be included in playback</w:t>
+            </w:r>
+          </w:p>
+        </w:tc>
+        <w:tc>
+          <w:tcPr>
+            <w:tcW w:w="7067" w:type="dxa"/>
+            <w:gridSpan w:val="2"/>
+          </w:tcPr>
+          <w:p>
+            <w:r>
+              <w:t>(bool)</w:t>
+            </w:r>
+          </w:p>
+        </w:tc>
+        <w:tc>
+          <w:tcPr>
+            <w:tcW w:w="3534" w:type="dxa"/>
+          </w:tcPr>
+          <w:p/>
+        </w:tc>
+      </w:tr>
+      <w:tr>
+        <w:trPr>
+          <w:trHeight w:val="447"/>
+        </w:trPr>
+        <w:tc>
+          <w:tcPr>
+            <w:tcW w:w="2536" w:type="dxa"/>
+          </w:tcPr>
+          <w:p>
+            <w:pPr>
+              <w:rPr>
+                <w:rStyle w:val="Code"/>
+              </w:rPr>
+            </w:pPr>
+            <w:r>
+              <w:rPr>
+                <w:rStyle w:val="Code"/>
+              </w:rPr>
+              <w:t xml:space="preserve">Colour </w:t>
+            </w:r>
+            <w:r>
+              <w:t>(</w:t>
+            </w:r>
+            <w:r>
+              <w:rPr>
+                <w:rStyle w:val="Code"/>
+              </w:rPr>
+              <w:t>get</w:t>
+            </w:r>
+            <w:r>
+              <w:t xml:space="preserve">, </w:t>
+            </w:r>
+            <w:r>
+              <w:rPr>
+                <w:rStyle w:val="Code"/>
+              </w:rPr>
+              <w:t>set</w:t>
+            </w:r>
+            <w:r>
+              <w:t>)</w:t>
+            </w:r>
+          </w:p>
+        </w:tc>
+        <w:tc>
+          <w:tcPr>
+            <w:tcW w:w="4524" w:type="dxa"/>
+          </w:tcPr>
+          <w:p>
+            <w:r>
+              <w:t>Colour used when displaying phrase</w:t>
+            </w:r>
+          </w:p>
+        </w:tc>
+        <w:tc>
+          <w:tcPr>
+            <w:tcW w:w="7067" w:type="dxa"/>
+            <w:gridSpan w:val="2"/>
+          </w:tcPr>
+          <w:p>
+            <w:pPr>
+              <w:rPr>
+                <w:rStyle w:val="Code"/>
+              </w:rPr>
+            </w:pPr>
+            <w:r>
+              <w:t>(</w:t>
+            </w:r>
+            <w:r>
+              <w:rPr>
+                <w:rStyle w:val="Code"/>
+              </w:rPr>
+              <w:t>Colour</w:t>
+            </w:r>
+            <w:r>
+              <w:t>)</w:t>
+            </w:r>
+          </w:p>
+        </w:tc>
+        <w:tc>
+          <w:tcPr>
+            <w:tcW w:w="3534" w:type="dxa"/>
+          </w:tcPr>
+          <w:p/>
+        </w:tc>
+      </w:tr>
+    </w:tbl>
+    <w:p/>
+    <w:p>
+      <w:pPr>
+        <w:pStyle w:val="Heading2Code"/>
+      </w:pPr>
+      <w:r>
+        <w:t>PhraseInstance</w:t>
+      </w:r>
+    </w:p>
+    <w:p>
+      <w:r>
+        <w:t>Methods related to an instance of a phrase on the timeline</w:t>
+      </w:r>
+    </w:p>
+    <w:tbl>
+      <w:tblPr>
+        <w:tblStyle w:val="TableGrid"/>
+        <w:tblW w:w="0" w:type="auto"/>
+        <w:tblLook w:val="04A0" w:firstRow="1" w:lastRow="0" w:firstColumn="1" w:lastColumn="0" w:noHBand="0" w:noVBand="1"/>
+      </w:tblPr>
+      <w:tblGrid>
+        <w:gridCol w:w="1547"/>
+        <w:gridCol w:w="2000"/>
+        <w:gridCol w:w="1908"/>
+        <w:gridCol w:w="1566"/>
+        <w:gridCol w:w="1995"/>
+      </w:tblGrid>
+      <w:tr>
+        <w:trPr>
+          <w:trHeight w:val="705"/>
+        </w:trPr>
+        <w:tc>
+          <w:tcPr>
+            <w:tcW w:w="2536" w:type="dxa"/>
+          </w:tcPr>
+          <w:p>
+            <w:pPr>
+              <w:rPr>
+                <w:rStyle w:val="Strong"/>
+                <w:sz w:val="36"/>
+                <w:szCs w:val="36"/>
+              </w:rPr>
+            </w:pPr>
+            <w:r>
+              <w:rPr>
+                <w:rStyle w:val="Strong"/>
+                <w:sz w:val="36"/>
+                <w:szCs w:val="36"/>
+              </w:rPr>
+              <w:t>Function</w:t>
+            </w:r>
+          </w:p>
+        </w:tc>
+        <w:tc>
+          <w:tcPr>
+            <w:tcW w:w="4524" w:type="dxa"/>
+          </w:tcPr>
+          <w:p>
+            <w:pPr>
+              <w:rPr>
+                <w:rStyle w:val="Strong"/>
+                <w:sz w:val="36"/>
+                <w:szCs w:val="36"/>
+              </w:rPr>
+            </w:pPr>
+            <w:r>
+              <w:rPr>
+                <w:rStyle w:val="Strong"/>
+                <w:sz w:val="36"/>
+                <w:szCs w:val="36"/>
+              </w:rPr>
+              <w:t>Description</w:t>
+            </w:r>
+          </w:p>
+        </w:tc>
+        <w:tc>
+          <w:tcPr>
+            <w:tcW w:w="3534" w:type="dxa"/>
+          </w:tcPr>
+          <w:p>
+            <w:pPr>
+              <w:rPr>
+                <w:rStyle w:val="Strong"/>
+                <w:sz w:val="36"/>
+                <w:szCs w:val="36"/>
+              </w:rPr>
+            </w:pPr>
+            <w:r>
+              <w:rPr>
+                <w:rStyle w:val="Strong"/>
+                <w:sz w:val="36"/>
+                <w:szCs w:val="36"/>
+              </w:rPr>
+              <w:t>Arguments</w:t>
+            </w:r>
+          </w:p>
+        </w:tc>
+        <w:tc>
+          <w:tcPr>
+            <w:tcW w:w="3533" w:type="dxa"/>
+          </w:tcPr>
+          <w:p>
+            <w:pPr>
+              <w:rPr>
+                <w:rStyle w:val="Strong"/>
+                <w:sz w:val="36"/>
+                <w:szCs w:val="36"/>
+              </w:rPr>
+            </w:pPr>
+            <w:r>
+              <w:rPr>
+                <w:rStyle w:val="Strong"/>
+                <w:sz w:val="36"/>
+                <w:szCs w:val="36"/>
+              </w:rPr>
+              <w:t>Returns</w:t>
+            </w:r>
+          </w:p>
+        </w:tc>
+        <w:tc>
+          <w:tcPr>
+            <w:tcW w:w="3534" w:type="dxa"/>
+          </w:tcPr>
+          <w:p>
+            <w:pPr>
+              <w:rPr>
+                <w:rStyle w:val="Strong"/>
+                <w:sz w:val="36"/>
+                <w:szCs w:val="36"/>
+              </w:rPr>
+            </w:pPr>
+            <w:r>
+              <w:rPr>
+                <w:rStyle w:val="Strong"/>
+                <w:sz w:val="36"/>
+                <w:szCs w:val="36"/>
+              </w:rPr>
+              <w:t>Exceptions</w:t>
+            </w:r>
+          </w:p>
+        </w:tc>
+      </w:tr>
+      <w:tr>
+        <w:trPr>
+          <w:trHeight w:val="447"/>
+        </w:trPr>
+        <w:tc>
+          <w:tcPr>
+            <w:tcW w:w="2536" w:type="dxa"/>
+          </w:tcPr>
+          <w:p>
+            <w:r>
+              <w:rPr>
+                <w:rStyle w:val="Code"/>
+              </w:rPr>
+              <w:t>Anchor</w:t>
+            </w:r>
+          </w:p>
+        </w:tc>
+        <w:tc>
+          <w:tcPr>
+            <w:tcW w:w="4524" w:type="dxa"/>
+          </w:tcPr>
+          <w:p>
+            <w:pPr>
+              <w:rPr>
+                <w:b/>
+                <w:bCs/>
+              </w:rPr>
+            </w:pPr>
+            <w:r>
+              <w:rPr>
+                <w:rStyle w:val="Strong"/>
+                <w:b w:val="0"/>
+                <w:bCs w:val="0"/>
+              </w:rPr>
+              <w:t>Starting position of the phrase</w:t>
+            </w:r>
+            <w:r>
+              <w:rPr>
+                <w:rStyle w:val="Strong"/>
+                <w:b w:val="0"/>
+                <w:bCs w:val="0"/>
+              </w:rPr>
+              <w:t xml:space="preserve"> (get, set)</w:t>
+            </w:r>
+          </w:p>
+        </w:tc>
+        <w:tc>
+          <w:tcPr>
+            <w:tcW w:w="3534" w:type="dxa"/>
+          </w:tcPr>
+          <w:p>
+            <w:r>
+              <w:t>(</w:t>
+            </w:r>
+            <w:proofErr w:type="spellStart"/>
+            <w:r>
+              <w:rPr>
+                <w:rStyle w:val="Code"/>
+              </w:rPr>
+              <w:t>MidiCoord</w:t>
+            </w:r>
+            <w:proofErr w:type="spellEnd"/>
+            <w:r>
+              <w:t>)</w:t>
+            </w:r>
+          </w:p>
+        </w:tc>
+        <w:tc>
+          <w:tcPr>
+            <w:tcW w:w="3533" w:type="dxa"/>
+          </w:tcPr>
+          <w:p>
+            <w:r>
+              <w:rPr>
+                <w:rStyle w:val="Strong"/>
+                <w:b w:val="0"/>
+                <w:bCs w:val="0"/>
+              </w:rPr>
+              <w:t>(</w:t>
+            </w:r>
+            <w:proofErr w:type="spellStart"/>
+            <w:r>
+              <w:rPr>
+                <w:rStyle w:val="Code"/>
+              </w:rPr>
+              <w:t>MidiCoord</w:t>
+            </w:r>
+            <w:proofErr w:type="spellEnd"/>
+            <w:r>
+              <w:rPr>
+                <w:rStyle w:val="Strong"/>
+                <w:b w:val="0"/>
+                <w:bCs w:val="0"/>
+              </w:rPr>
+              <w:t>)</w:t>
+            </w:r>
+          </w:p>
+        </w:tc>
+        <w:tc>
+          <w:tcPr>
+            <w:tcW w:w="3534" w:type="dxa"/>
+          </w:tcPr>
+          <w:p/>
+        </w:tc>
+      </w:tr>
+      <w:tr>
+        <w:trPr>
+          <w:trHeight w:val="447"/>
+        </w:trPr>
+        <w:tc>
+          <w:tcPr>
+            <w:tcW w:w="2536" w:type="dxa"/>
+          </w:tcPr>
+          <w:p>
+            <w:pPr>
+              <w:rPr>
+                <w:rStyle w:val="Code"/>
+              </w:rPr>
+            </w:pPr>
+            <w:r>
+              <w:rPr>
+                <w:rStyle w:val="Code"/>
+              </w:rPr>
+              <w:t>Trim</w:t>
+            </w:r>
+          </w:p>
+        </w:tc>
+        <w:tc>
+          <w:tcPr>
+            <w:tcW w:w="4524" w:type="dxa"/>
+          </w:tcPr>
+          <w:p>
+            <w:pPr>
+              <w:rPr>
+                <w:rStyle w:val="Strong"/>
+                <w:b w:val="0"/>
+                <w:bCs w:val="0"/>
+              </w:rPr>
+            </w:pPr>
+            <w:r>
+              <w:rPr>
+                <w:rStyle w:val="Strong"/>
+                <w:b w:val="0"/>
+                <w:bCs w:val="0"/>
+              </w:rPr>
+              <w:t>Trimming of the phrase</w:t>
+            </w:r>
+            <w:r>
+              <w:rPr>
+                <w:rStyle w:val="Strong"/>
+                <w:b w:val="0"/>
+                <w:bCs w:val="0"/>
+              </w:rPr>
+              <w:t xml:space="preserve"> (from top left and bottom right of clip). Ensure that when updating the top left, the </w:t>
+            </w:r>
+            <w:r>
+              <w:rPr>
+                <w:rStyle w:val="Strong"/>
+              </w:rPr>
+              <w:t>A</w:t>
+            </w:r>
+            <w:r>
+              <w:rPr>
+                <w:rStyle w:val="Code"/>
+              </w:rPr>
+              <w:t>nchor</w:t>
+            </w:r>
+            <w:r>
+              <w:rPr>
+                <w:rStyle w:val="Strong"/>
+                <w:b w:val="0"/>
+                <w:bCs w:val="0"/>
+              </w:rPr>
+              <w:t xml:space="preserve"> is also updated so that the </w:t>
+            </w:r>
+            <w:r>
+              <w:rPr>
+                <w:rStyle w:val="Strong"/>
+                <w:b w:val="0"/>
+                <w:bCs w:val="0"/>
+              </w:rPr>
+              <w:t>instance</w:t>
+            </w:r>
+            <w:r>
+              <w:rPr>
+                <w:rStyle w:val="Strong"/>
+                <w:b w:val="0"/>
+                <w:bCs w:val="0"/>
+              </w:rPr>
+              <w:t xml:space="preserve"> </w:t>
+            </w:r>
+            <w:proofErr w:type="gramStart"/>
+            <w:r>
+              <w:rPr>
+                <w:rStyle w:val="Strong"/>
+                <w:b w:val="0"/>
+                <w:bCs w:val="0"/>
+              </w:rPr>
+              <w:t>doesn’t</w:t>
+            </w:r>
+            <w:proofErr w:type="gramEnd"/>
+            <w:r>
+              <w:rPr>
+                <w:rStyle w:val="Strong"/>
+                <w:b w:val="0"/>
+                <w:bCs w:val="0"/>
+              </w:rPr>
+              <w:t xml:space="preserve"> move around</w:t>
+            </w:r>
+          </w:p>
+        </w:tc>
+        <w:tc>
+          <w:tcPr>
+            <w:tcW w:w="3534" w:type="dxa"/>
+          </w:tcPr>
+          <w:p>
+            <w:r>
+              <w:t>(</w:t>
+            </w:r>
+            <w:proofErr w:type="spellStart"/>
+            <w:r>
+              <w:rPr>
+                <w:rStyle w:val="Code"/>
+              </w:rPr>
+              <w:t>MidiBox</w:t>
+            </w:r>
+            <w:proofErr w:type="spellEnd"/>
+            <w:r>
+              <w:t>)</w:t>
+            </w:r>
+          </w:p>
+        </w:tc>
+        <w:tc>
+          <w:tcPr>
+            <w:tcW w:w="3533" w:type="dxa"/>
+          </w:tcPr>
+          <w:p>
+            <w:pPr>
+              <w:rPr>
+                <w:rStyle w:val="Strong"/>
+                <w:b w:val="0"/>
+                <w:bCs w:val="0"/>
+              </w:rPr>
+            </w:pPr>
+            <w:r>
+              <w:t>(</w:t>
+            </w:r>
+            <w:proofErr w:type="spellStart"/>
+            <w:r>
+              <w:rPr>
+                <w:rStyle w:val="Code"/>
+              </w:rPr>
+              <w:t>MidiBox</w:t>
+            </w:r>
+            <w:proofErr w:type="spellEnd"/>
+            <w:r>
+              <w:t>)</w:t>
+            </w:r>
+          </w:p>
+        </w:tc>
+        <w:tc>
+          <w:tcPr>
+            <w:tcW w:w="3534" w:type="dxa"/>
+          </w:tcPr>
+          <w:p>
+            <w:r>
+              <w:rPr>
+                <w:rStyle w:val="Code"/>
+              </w:rPr>
+              <w:t>ArgumentError</w:t>
+            </w:r>
+            <w:r>
+              <w:t>:</w:t>
+            </w:r>
+            <w:r>
+              <w:t xml:space="preserve"> attempt to trim past the end or before beginning of clip</w:t>
+            </w:r>
+          </w:p>
+          <w:p>
+            <w:pPr>
+              <w:rPr>
+                <w:rStyle w:val="Code"/>
+              </w:rPr>
+            </w:pPr>
+            <w:r>
+              <w:rPr>
+                <w:rStyle w:val="Code"/>
+              </w:rPr>
+              <w:t>ArgumentError</w:t>
+            </w:r>
+            <w:r>
+              <w:t xml:space="preserve">: </w:t>
+            </w:r>
+            <w:r>
+              <w:t>top left and bottom right are ordered incorrectly</w:t>
+            </w:r>
+          </w:p>
+        </w:tc>
+      </w:tr>
+      <w:tr>
+        <w:trPr>
+          <w:trHeight w:val="447"/>
+        </w:trPr>
+        <w:tc>
+          <w:tcPr>
+            <w:tcW w:w="2536" w:type="dxa"/>
+          </w:tcPr>
+          <w:p>
+            <w:pPr>
+              <w:rPr>
+                <w:rStyle w:val="Code"/>
+              </w:rPr>
+            </w:pPr>
+            <w:r>
+              <w:rPr>
+                <w:rStyle w:val="Code"/>
+              </w:rPr>
+              <w:t>getCoords</w:t>
+            </w:r>
+          </w:p>
+        </w:tc>
+        <w:tc>
+          <w:tcPr>
+            <w:tcW w:w="4524" w:type="dxa"/>
+          </w:tcPr>
+          <w:p>
+            <w:pPr>
+              <w:rPr>
+                <w:rStyle w:val="Strong"/>
+                <w:b w:val="0"/>
+                <w:bCs w:val="0"/>
+              </w:rPr>
+            </w:pPr>
+            <w:r>
+              <w:rPr>
+                <w:rStyle w:val="Strong"/>
+                <w:b w:val="0"/>
+                <w:bCs w:val="0"/>
+              </w:rPr>
+              <w:t>Returns the</w:t>
+            </w:r>
+            <w:r>
+              <w:rPr>
+                <w:rStyle w:val="Strong"/>
+                <w:b w:val="0"/>
+                <w:bCs w:val="0"/>
+              </w:rPr>
+              <w:t xml:space="preserve"> bounding box of the phrase instance</w:t>
+            </w:r>
+            <w:r>
+              <w:rPr>
+                <w:rStyle w:val="Strong"/>
+                <w:b w:val="0"/>
+                <w:bCs w:val="0"/>
+              </w:rPr>
+              <w:t xml:space="preserve"> relative to the </w:t>
+            </w:r>
+            <w:r>
+              <w:rPr>
+                <w:rStyle w:val="Strong"/>
+                <w:b w:val="0"/>
+                <w:bCs w:val="0"/>
+              </w:rPr>
+              <w:t>timeline.</w:t>
+            </w:r>
+          </w:p>
+        </w:tc>
+        <w:tc>
+          <w:tcPr>
+            <w:tcW w:w="3534" w:type="dxa"/>
+          </w:tcPr>
+          <w:p>
+            <w:r>
+              <w:t>(none)</w:t>
+            </w:r>
+          </w:p>
+        </w:tc>
+        <w:tc>
+          <w:tcPr>
+            <w:tcW w:w="3533" w:type="dxa"/>
+          </w:tcPr>
+          <w:p>
+            <w:r>
+              <w:t>(</w:t>
+            </w:r>
+            <w:proofErr w:type="spellStart"/>
+            <w:r>
+              <w:rPr>
+                <w:rStyle w:val="Code"/>
+              </w:rPr>
+              <w:t>MidiBox</w:t>
+            </w:r>
+            <w:proofErr w:type="spellEnd"/>
+            <w:r>
+              <w:t>)</w:t>
+            </w:r>
+          </w:p>
+        </w:tc>
+        <w:tc>
+          <w:tcPr>
+            <w:tcW w:w="3534" w:type="dxa"/>
+          </w:tcPr>
+          <w:p>
+            <w:pPr>
+              <w:rPr>
+                <w:rStyle w:val="Code"/>
+              </w:rPr>
+            </w:pPr>
+          </w:p>
         </w:tc>
       </w:tr>
     </w:tbl>
@@ -3680,7 +5408,7 @@
   <w:style w:type="paragraph" w:default="1" w:styleId="Normal">
     <w:name w:val="Normal"/>
     <w:qFormat/>
-    <w:rsid w:val="00EE4F65"/>
+    <w:rsid w:val="0024751B"/>
   </w:style>
   <w:style w:type="paragraph" w:styleId="Heading1">
     <w:name w:val="heading 1"/>
@@ -3912,6 +5640,31 @@
     <w:rPr>
       <w:i/>
       <w:iCs/>
+    </w:rPr>
+  </w:style>
+  <w:style w:type="paragraph" w:customStyle="1" w:styleId="Heading2Code">
+    <w:name w:val="Heading 2 (Code)"/>
+    <w:basedOn w:val="Heading2"/>
+    <w:next w:val="Normal"/>
+    <w:link w:val="Heading2CodeChar"/>
+    <w:qFormat/>
+    <w:rsid w:val="00571C52"/>
+    <w:rPr>
+      <w:rFonts w:ascii="Cascadia Code" w:hAnsi="Cascadia Code"/>
+      <w:noProof/>
+    </w:rPr>
+  </w:style>
+  <w:style w:type="character" w:customStyle="1" w:styleId="Heading2CodeChar">
+    <w:name w:val="Heading 2 (Code) Char"/>
+    <w:basedOn w:val="Heading2Char"/>
+    <w:link w:val="Heading2Code"/>
+    <w:rsid w:val="00571C52"/>
+    <w:rPr>
+      <w:rFonts w:ascii="Cascadia Code" w:eastAsiaTheme="majorEastAsia" w:hAnsi="Cascadia Code" w:cstheme="majorBidi"/>
+      <w:noProof/>
+      <w:color w:val="CE4DCB" w:themeColor="accent1" w:themeShade="BF"/>
+      <w:sz w:val="36"/>
+      <w:szCs w:val="26"/>
     </w:rPr>
   </w:style>
 </w:styles>

</xml_diff>

<commit_message>
Improve specs for type description, add operators to MidiPos type
</commit_message>
<xml_diff>
--- a/Models/Interface Specification.docx
+++ b/Models/Interface Specification.docx
@@ -466,7 +466,7 @@
           </w:tcPr>
           <w:p>
             <w:r>
-              <w:t xml:space="preserve">Position and size of a phrase (contains 2 </w:t>
+              <w:t xml:space="preserve">Contains two non-overlapping </w:t>
             </w:r>
             <w:r>
               <w:rPr>
@@ -475,7 +475,7 @@
               <w:t>MidiCoord</w:t>
             </w:r>
             <w:r>
-              <w:t xml:space="preserve"> structs)</w:t>
+              <w:t xml:space="preserve"> structs</w:t>
             </w:r>
           </w:p>
         </w:tc>
@@ -483,7 +483,14 @@
           <w:tcPr>
             <w:tcW w:w="7371" w:type="dxa"/>
           </w:tcPr>
-          <w:p/>
+          <w:p>
+            <w:r>
+              <w:t>Trimming of phrases</w:t>
+            </w:r>
+            <w:r>
+              <w:t>, bounding boxes of clips</w:t>
+            </w:r>
+          </w:p>
         </w:tc>
       </w:tr>
     </w:tbl>
@@ -4451,7 +4458,7 @@
         <w:pStyle w:val="Heading2Code"/>
       </w:pPr>
       <w:r>
-        <w:t>PhraseInstance</w:t>
+        <w:t>Clip</w:t>
       </w:r>
     </w:p>
     <w:p>
@@ -4621,15 +4628,23 @@
                 <w:b w:val="0"/>
                 <w:bCs w:val="0"/>
               </w:rPr>
-              <w:t>Starting position of the phrase</w:t>
-            </w:r>
-            <w:r>
-              <w:rPr>
-                <w:rStyle w:val="Strong"/>
-                <w:b w:val="0"/>
-                <w:bCs w:val="0"/>
-              </w:rPr>
-              <w:t xml:space="preserve"> (get, set)</w:t>
+              <w:t>Location of clip on the timeline</w:t>
+            </w:r>
+            <w:r>
+              <w:rPr>
+                <w:rStyle w:val="Strong"/>
+                <w:b w:val="0"/>
+                <w:bCs w:val="0"/>
+              </w:rPr>
+              <w:t xml:space="preserve"> </w:t>
+            </w:r>
+            <w:r>
+              <w:rPr>
+                <w:rStyle w:val="Strong"/>
+                <w:b w:val="0"/>
+                <w:bCs w:val="0"/>
+              </w:rPr>
+              <w:t>(get, set)</w:t>
             </w:r>
           </w:p>
         </w:tc>

</xml_diff>